<commit_message>
Finished Test spec, begun updating maths
</commit_message>
<xml_diff>
--- a/pages/docs/krf_TestSpecification.docx
+++ b/pages/docs/krf_TestSpecification.docx
@@ -316,15 +316,7 @@
               <w:pStyle w:val="NoSpacing"/>
             </w:pPr>
             <w:r>
-              <w:t>Katherine Rose Farmer (</w:t>
-            </w:r>
-            <w:proofErr w:type="spellStart"/>
-            <w:r>
-              <w:t>krf</w:t>
-            </w:r>
-            <w:proofErr w:type="spellEnd"/>
-            <w:r>
-              <w:t xml:space="preserve">) </w:t>
+              <w:t xml:space="preserve">Katherine Rose Farmer (krf) </w:t>
             </w:r>
           </w:p>
         </w:tc>
@@ -367,23 +359,7 @@
               <w:pStyle w:val="NoSpacing"/>
             </w:pPr>
             <w:r>
-              <w:t xml:space="preserve">Bernie </w:t>
-            </w:r>
-            <w:proofErr w:type="spellStart"/>
-            <w:r>
-              <w:t>Tiddeman</w:t>
-            </w:r>
-            <w:proofErr w:type="spellEnd"/>
-            <w:r>
-              <w:t xml:space="preserve"> (</w:t>
-            </w:r>
-            <w:proofErr w:type="spellStart"/>
-            <w:r>
-              <w:t>bpt</w:t>
-            </w:r>
-            <w:proofErr w:type="spellEnd"/>
-            <w:r>
-              <w:t xml:space="preserve">) </w:t>
+              <w:t xml:space="preserve">Bernie Tiddeman (bpt) </w:t>
             </w:r>
           </w:p>
         </w:tc>
@@ -512,15 +488,7 @@
               <w:pStyle w:val="NoSpacing"/>
             </w:pPr>
             <w:r>
-              <w:t xml:space="preserve">G451 (Computer Graphics, Vision and Games </w:t>
-            </w:r>
-            <w:proofErr w:type="spellStart"/>
-            <w:r>
-              <w:t>inc.</w:t>
-            </w:r>
-            <w:proofErr w:type="spellEnd"/>
-            <w:r>
-              <w:t xml:space="preserve"> Industrial Placement) </w:t>
+              <w:t xml:space="preserve">G451 (Computer Graphics, Vision and Games inc. Industrial Placement) </w:t>
             </w:r>
           </w:p>
         </w:tc>
@@ -606,7 +574,10 @@
               <w:pStyle w:val="NoSpacing"/>
             </w:pPr>
             <w:r>
-              <w:t xml:space="preserve">March 19, 2015 </w:t>
+              <w:t>April 6</w:t>
+            </w:r>
+            <w:r>
+              <w:t xml:space="preserve">, 2015 </w:t>
             </w:r>
           </w:p>
         </w:tc>
@@ -649,7 +620,10 @@
               <w:pStyle w:val="NoSpacing"/>
             </w:pPr>
             <w:r>
-              <w:t xml:space="preserve">0.1 </w:t>
+              <w:t>1.0</w:t>
+            </w:r>
+            <w:r>
+              <w:t xml:space="preserve"> </w:t>
             </w:r>
           </w:p>
         </w:tc>
@@ -692,7 +666,12 @@
               <w:pStyle w:val="NoSpacing"/>
             </w:pPr>
             <w:r>
-              <w:t xml:space="preserve">Draft </w:t>
+              <w:t>Final</w:t>
+            </w:r>
+            <w:bookmarkStart w:id="0" w:name="_GoBack"/>
+            <w:bookmarkEnd w:id="0"/>
+            <w:r>
+              <w:t xml:space="preserve"> </w:t>
             </w:r>
           </w:p>
         </w:tc>
@@ -1217,35 +1196,20 @@
         <w:ind w:left="2160" w:firstLine="720"/>
       </w:pPr>
       <w:r>
-        <w:t xml:space="preserve">JavaScript files needs to compile (?) correctly and complete the functions required by the system. This will include drawing spheres correctly, loading </w:t>
-      </w:r>
-      <w:proofErr w:type="spellStart"/>
-      <w:r>
-        <w:t>shaders</w:t>
-      </w:r>
-      <w:proofErr w:type="spellEnd"/>
-      <w:r>
-        <w:t xml:space="preserve"> in correctly, </w:t>
-      </w:r>
-      <w:proofErr w:type="spellStart"/>
-      <w:r>
-        <w:t>shaders</w:t>
-      </w:r>
-      <w:proofErr w:type="spellEnd"/>
-      <w:r>
-        <w:t xml:space="preserve"> producing </w:t>
+        <w:t>JavaS</w:t>
+      </w:r>
+      <w:r>
+        <w:t>cript files needs to compile</w:t>
+      </w:r>
+      <w:r>
+        <w:t xml:space="preserve"> correctly and complete the functions required by the system. This will include drawing spheres correctly, loading shaders in correctly, shaders producing expected </w:t>
       </w:r>
       <w:r>
         <w:lastRenderedPageBreak/>
-        <w:t xml:space="preserve">expected effects etc. As there is some overlap between models and </w:t>
-      </w:r>
-      <w:proofErr w:type="spellStart"/>
-      <w:r>
-        <w:t>shaders</w:t>
-      </w:r>
-      <w:proofErr w:type="spellEnd"/>
-      <w:r>
-        <w:t>, I am expecting to only test any unique functions and also test one file as a basis for the rest. If this file’s functions work correctly, I will assume that any other models similar to it will work as well.</w:t>
+        <w:t>effects etc. As there is some overlap between models and shaders, I am expecting to only test any unique functions and also test one file as a basis for the rest. If this file’s functions work correctly, I will assume that any other models similar to it will work as well.</w:t>
+      </w:r>
+      <w:r>
+        <w:t xml:space="preserve"> An example would be testing only the shell sphere and expecting that – due to the shaders being identical to the shell cylinder example – that the other shell models won’t need testing as well.</w:t>
       </w:r>
     </w:p>
     <w:p>
@@ -1311,6 +1275,64 @@
     </w:p>
     <w:p>
       <w:pPr>
+        <w:ind w:left="2160" w:firstLine="720"/>
+        <w:rPr>
+          <w:color w:val="auto"/>
+        </w:rPr>
+      </w:pPr>
+      <w:r>
+        <w:t xml:space="preserve">The two complete websites - </w:t>
+      </w:r>
+      <w:r>
+        <w:rPr>
+          <w:rFonts w:ascii="Arial" w:hAnsi="Arial" w:cs="Arial"/>
+        </w:rPr>
+        <w:t xml:space="preserve">: </w:t>
+      </w:r>
+      <w:hyperlink r:id="rId7" w:history="1">
+        <w:r>
+          <w:rPr>
+            <w:rStyle w:val="Hyperlink"/>
+            <w:rFonts w:ascii="Arial" w:hAnsi="Arial" w:cs="Arial"/>
+          </w:rPr>
+          <w:t>http://krf12.github.io</w:t>
+        </w:r>
+      </w:hyperlink>
+      <w:r>
+        <w:rPr>
+          <w:rStyle w:val="Hyperlink"/>
+          <w:rFonts w:ascii="Arial" w:hAnsi="Arial" w:cs="Arial"/>
+        </w:rPr>
+        <w:t xml:space="preserve"> </w:t>
+      </w:r>
+      <w:r>
+        <w:rPr>
+          <w:rStyle w:val="Hyperlink"/>
+          <w:rFonts w:ascii="Arial" w:hAnsi="Arial" w:cs="Arial"/>
+          <w:color w:val="auto"/>
+          <w:u w:val="none"/>
+        </w:rPr>
+        <w:t xml:space="preserve">and </w:t>
+      </w:r>
+      <w:hyperlink r:id="rId8" w:history="1">
+        <w:r>
+          <w:rPr>
+            <w:rStyle w:val="Hyperlink"/>
+            <w:rFonts w:ascii="Arial" w:hAnsi="Arial" w:cs="Arial"/>
+          </w:rPr>
+          <w:t>http://krf12.github.io/RenderingInvisibility</w:t>
+        </w:r>
+      </w:hyperlink>
+      <w:r>
+        <w:rPr>
+          <w:rStyle w:val="Hyperlink"/>
+          <w:rFonts w:ascii="Arial" w:hAnsi="Arial" w:cs="Arial"/>
+        </w:rPr>
+        <w:t>.</w:t>
+      </w:r>
+    </w:p>
+    <w:p>
+      <w:pPr>
         <w:pStyle w:val="Heading4"/>
       </w:pPr>
       <w:r>
@@ -1329,6 +1351,25 @@
     </w:p>
     <w:p>
       <w:pPr>
+        <w:ind w:left="2160" w:firstLine="720"/>
+      </w:pPr>
+      <w:r>
+        <w:t xml:space="preserve">The systems will require being </w:t>
+      </w:r>
+      <w:r>
+        <w:t>navigated and ensuring that the system navigates correctly from page to page. There will also need to be checking on the project diary that ensures the dates are correct and there are no overlaps. The models on the project site will need to be checked for correct titles and navigation between models.</w:t>
+      </w:r>
+    </w:p>
+    <w:p>
+      <w:pPr>
+        <w:ind w:left="2160" w:firstLine="720"/>
+      </w:pPr>
+      <w:r>
+        <w:t>There will also be an expectation that the pages will load correctly. There may be some performance testing to record which pages are loading the slowest.</w:t>
+      </w:r>
+    </w:p>
+    <w:p>
+      <w:pPr>
         <w:pStyle w:val="Heading4"/>
       </w:pPr>
       <w:r>
@@ -1343,6 +1384,14 @@
       <w:r>
         <w:tab/>
         <w:t>Expected results</w:t>
+      </w:r>
+    </w:p>
+    <w:p>
+      <w:pPr>
+        <w:ind w:left="2160" w:firstLine="720"/>
+      </w:pPr>
+      <w:r>
+        <w:t>That both systems will have correct navigation, perform within reasonable expectations, due to the process-heavy models being created.</w:t>
       </w:r>
     </w:p>
     <w:p/>
@@ -1374,6 +1423,24 @@
       </w:r>
     </w:p>
     <w:p>
+      <w:r>
+        <w:tab/>
+      </w:r>
+      <w:r>
+        <w:tab/>
+      </w:r>
+      <w:r>
+        <w:tab/>
+      </w:r>
+      <w:r>
+        <w:tab/>
+      </w:r>
+      <w:r>
+        <w:tab/>
+        <w:t>Each of the models will be tested individually.</w:t>
+      </w:r>
+    </w:p>
+    <w:p>
       <w:pPr>
         <w:pStyle w:val="Heading4"/>
       </w:pPr>
@@ -1393,6 +1460,14 @@
     </w:p>
     <w:p>
       <w:pPr>
+        <w:ind w:left="2160" w:firstLine="720"/>
+      </w:pPr>
+      <w:r>
+        <w:t>There is a need to compile a list of effects that the system is expected to be able to emulate and then test based on these effects. As of this version, the system is able to be tested on chromatic effects and perfect invisibility.</w:t>
+      </w:r>
+    </w:p>
+    <w:p>
+      <w:pPr>
         <w:pStyle w:val="Heading4"/>
       </w:pPr>
       <w:r>
@@ -1407,6 +1482,14 @@
       <w:r>
         <w:tab/>
         <w:t>Expected results</w:t>
+      </w:r>
+    </w:p>
+    <w:p>
+      <w:pPr>
+        <w:ind w:left="2160" w:firstLine="720"/>
+      </w:pPr>
+      <w:r>
+        <w:t>The effects are created as expected, or that the results are understood as to the failures of the tests.</w:t>
       </w:r>
     </w:p>
     <w:p>
@@ -1421,20 +1504,15 @@
       <w:pPr>
         <w:pStyle w:val="NormalWeb"/>
         <w:ind w:left="720"/>
-      </w:pPr>
-      <w:r>
         <w:rPr>
           <w:rFonts w:ascii="Arial" w:hAnsi="Arial" w:cs="Arial"/>
         </w:rPr>
-        <w:t>Mechanisms for storing and evaluating test results are specified.</w:t>
-      </w:r>
-    </w:p>
-    <w:p>
-      <w:pPr>
-        <w:pStyle w:val="Heading2"/>
-      </w:pPr>
-      <w:r>
-        <w:t>2.6 Test metrics</w:t>
+      </w:pPr>
+      <w:r>
+        <w:rPr>
+          <w:rFonts w:ascii="Arial" w:hAnsi="Arial" w:cs="Arial"/>
+        </w:rPr>
+        <w:t>The results for tests will be documented in the final report for this project and will likely be included as an appendix with important results highlighted in the relevant section.</w:t>
       </w:r>
     </w:p>
     <w:p>
@@ -1446,7 +1524,8 @@
         <w:rPr>
           <w:rFonts w:ascii="Arial" w:hAnsi="Arial" w:cs="Arial"/>
         </w:rPr>
-        <w:t>A description of all test metrics to be used during the testing activity is noted here.</w:t>
+        <w:lastRenderedPageBreak/>
+        <w:t>The results of unit and system tests will likely be kept in table format. The results of the validation testing will be recorded the same way science experiments are recorded, using the test, expected results, actual results and conclusion structure.</w:t>
       </w:r>
     </w:p>
     <w:p>
@@ -1454,66 +1533,22 @@
         <w:pStyle w:val="Heading2"/>
       </w:pPr>
       <w:r>
-        <w:t>2.7 Testing tools and environment</w:t>
+        <w:t>2.6 Test metrics</w:t>
       </w:r>
     </w:p>
     <w:p>
       <w:pPr>
         <w:pStyle w:val="NormalWeb"/>
         <w:ind w:left="720"/>
-      </w:pPr>
-      <w:r>
         <w:rPr>
           <w:rFonts w:ascii="Arial" w:hAnsi="Arial" w:cs="Arial"/>
         </w:rPr>
-        <w:t xml:space="preserve">A description of the test environment, including tools, simulators, specialized hardware, </w:t>
-      </w:r>
-      <w:proofErr w:type="gramStart"/>
+      </w:pPr>
       <w:r>
         <w:rPr>
           <w:rFonts w:ascii="Arial" w:hAnsi="Arial" w:cs="Arial"/>
         </w:rPr>
-        <w:t>test</w:t>
-      </w:r>
-      <w:proofErr w:type="gramEnd"/>
-      <w:r>
-        <w:rPr>
-          <w:rFonts w:ascii="Arial" w:hAnsi="Arial" w:cs="Arial"/>
-        </w:rPr>
-        <w:t xml:space="preserve"> files, and other resources is presented here.</w:t>
-      </w:r>
-      <w:r>
-        <w:t> </w:t>
-      </w:r>
-    </w:p>
-    <w:p>
-      <w:pPr>
-        <w:pStyle w:val="Heading1"/>
-        <w:numPr>
-          <w:ilvl w:val="0"/>
-          <w:numId w:val="0"/>
-        </w:numPr>
-        <w:ind w:left="10"/>
-        <w:rPr>
-          <w:b w:val="0"/>
-        </w:rPr>
-      </w:pPr>
-      <w:r>
-        <w:rPr>
-          <w:b w:val="0"/>
-        </w:rPr>
-        <w:t>Test Procedure</w:t>
-      </w:r>
-    </w:p>
-    <w:p>
-      <w:pPr>
-        <w:pStyle w:val="NormalWeb"/>
-      </w:pPr>
-      <w:r>
-        <w:rPr>
-          <w:rFonts w:ascii="Arial" w:hAnsi="Arial" w:cs="Arial"/>
-        </w:rPr>
-        <w:t>This section describes as detailed test procedure including test tactics and test cases for the software.</w:t>
+        <w:t>There will be checking for the amount of tests that pass as expected and a limit of 75% pass rate for the project. If the first round of testing produces lower than this then another round of testing after defect fixing will be needed.</w:t>
       </w:r>
     </w:p>
     <w:p>
@@ -1521,15 +1556,7 @@
         <w:pStyle w:val="Heading2"/>
       </w:pPr>
       <w:r>
-        <w:t> 3.1 Software (</w:t>
-      </w:r>
-      <w:proofErr w:type="spellStart"/>
-      <w:r>
-        <w:t>SCIís</w:t>
-      </w:r>
-      <w:proofErr w:type="spellEnd"/>
-      <w:r>
-        <w:t>) to be tested</w:t>
+        <w:t>2.7 Testing tools and environment</w:t>
       </w:r>
     </w:p>
     <w:p>
@@ -1541,16 +1568,13 @@
         <w:rPr>
           <w:rFonts w:ascii="Arial" w:hAnsi="Arial" w:cs="Arial"/>
         </w:rPr>
-        <w:t>The software to be tested is identified by name. Exclusions are noted explicitly.</w:t>
-      </w:r>
-    </w:p>
-    <w:p>
-      <w:pPr>
-        <w:pStyle w:val="Heading2"/>
-      </w:pPr>
-      <w:r>
-        <w:lastRenderedPageBreak/>
-        <w:t> 3.2 Testing procedure</w:t>
+        <w:t>The tests will be carried out on multiple browsers, with chrome and firefox being the main browsers due to their extensive support of WebGL.</w:t>
+      </w:r>
+      <w:r>
+        <w:t> </w:t>
+      </w:r>
+      <w:r>
+        <w:t xml:space="preserve">There will be minimal testing on tablet and smartphone environments as the hardware requirements for the models are possibly out of range for most smartphones and tablets. </w:t>
       </w:r>
     </w:p>
     <w:p>
@@ -1559,157 +1583,9 @@
         <w:ind w:left="720"/>
       </w:pPr>
       <w:r>
-        <w:rPr>
-          <w:rFonts w:ascii="Arial" w:hAnsi="Arial" w:cs="Arial"/>
-        </w:rPr>
-        <w:t>The overall procedure for software testing is described.</w:t>
-      </w:r>
-    </w:p>
-    <w:p>
-      <w:pPr>
-        <w:pStyle w:val="Heading3"/>
-      </w:pPr>
-      <w:r>
-        <w:t> </w:t>
-      </w:r>
-      <w:r>
-        <w:tab/>
-      </w:r>
-      <w:r>
-        <w:tab/>
-      </w:r>
-      <w:r>
-        <w:t>Unit test cases</w:t>
-      </w:r>
-    </w:p>
-    <w:p>
-      <w:pPr>
-        <w:pStyle w:val="NormalWeb"/>
-        <w:ind w:left="1440"/>
-      </w:pPr>
-      <w:r>
-        <w:rPr>
-          <w:rFonts w:ascii="Arial" w:hAnsi="Arial" w:cs="Arial"/>
-        </w:rPr>
-        <w:t xml:space="preserve">The procedure for unit testing is described for each software component (that will be unit tested) is presented. This section is repeated for all components </w:t>
-      </w:r>
-      <w:proofErr w:type="spellStart"/>
-      <w:r>
-        <w:rPr>
-          <w:rFonts w:ascii="Arial" w:hAnsi="Arial" w:cs="Arial"/>
-        </w:rPr>
-        <w:t>i</w:t>
-      </w:r>
-      <w:proofErr w:type="spellEnd"/>
-      <w:r>
-        <w:rPr>
-          <w:rFonts w:ascii="Arial" w:hAnsi="Arial" w:cs="Arial"/>
-        </w:rPr>
-        <w:t>.</w:t>
-      </w:r>
-    </w:p>
-    <w:p>
-      <w:pPr>
-        <w:pStyle w:val="Heading3"/>
-        <w:ind w:left="730" w:firstLine="710"/>
-      </w:pPr>
-      <w:r>
-        <w:t> Integration testing</w:t>
-      </w:r>
-    </w:p>
-    <w:p>
-      <w:pPr>
-        <w:pStyle w:val="NormalWeb"/>
-        <w:ind w:left="2160"/>
-      </w:pPr>
-      <w:r>
-        <w:rPr>
-          <w:rFonts w:ascii="Arial" w:hAnsi="Arial" w:cs="Arial"/>
-        </w:rPr>
-        <w:t>The integration testing procedure is specified.</w:t>
-      </w:r>
-    </w:p>
-    <w:p>
-      <w:pPr>
-        <w:pStyle w:val="Heading3"/>
-      </w:pPr>
-      <w:r>
-        <w:t> </w:t>
-      </w:r>
-      <w:r>
-        <w:tab/>
-      </w:r>
-      <w:r>
-        <w:tab/>
-      </w:r>
-      <w:r>
-        <w:t>Validation testing</w:t>
-      </w:r>
-    </w:p>
-    <w:p>
-      <w:pPr>
-        <w:pStyle w:val="NormalWeb"/>
-        <w:ind w:left="2160"/>
-      </w:pPr>
-      <w:r>
-        <w:rPr>
-          <w:rFonts w:ascii="Arial" w:hAnsi="Arial" w:cs="Arial"/>
-        </w:rPr>
-        <w:t>The validation testing procedure is specified.</w:t>
-      </w:r>
-    </w:p>
-    <w:p>
-      <w:pPr>
-        <w:pStyle w:val="Heading3"/>
-      </w:pPr>
-      <w:r>
-        <w:t> </w:t>
-      </w:r>
-      <w:r>
-        <w:tab/>
-      </w:r>
-      <w:r>
-        <w:tab/>
-      </w:r>
-      <w:r>
-        <w:t>High-order testing (a.k.a. System Testing)</w:t>
-      </w:r>
-    </w:p>
-    <w:p>
-      <w:pPr>
-        <w:pStyle w:val="NormalWeb"/>
-        <w:ind w:left="1440"/>
-      </w:pPr>
-      <w:r>
-        <w:rPr>
-          <w:rFonts w:ascii="Arial" w:hAnsi="Arial" w:cs="Arial"/>
-        </w:rPr>
-        <w:t>The high-order testing procedure is specified. For each of the high order tests specified below, the test procedure, test cases, purpose, specialized requirements and pass/fail criteria are specified. It should be noted that not all high-order test methods noted in Sections 3.2.4.n will be conducted for every project.</w:t>
-      </w:r>
-    </w:p>
-    <w:p>
-      <w:pPr>
-        <w:pStyle w:val="Heading2"/>
-      </w:pPr>
-      <w:bookmarkStart w:id="0" w:name="_GoBack"/>
-      <w:bookmarkEnd w:id="0"/>
-      <w:r>
-        <w:t>3.5 Test record keeping and test log</w:t>
-      </w:r>
-    </w:p>
-    <w:p>
-      <w:pPr>
-        <w:pStyle w:val="NormalWeb"/>
-        <w:ind w:left="720"/>
-      </w:pPr>
-      <w:r>
-        <w:rPr>
-          <w:rFonts w:ascii="Arial" w:hAnsi="Arial" w:cs="Arial"/>
-        </w:rPr>
-        <w:t>Mechanisms for storing and evaluating test results are specified. The test log is used to maintain a chronological record of all tests and their results.</w:t>
-      </w:r>
-    </w:p>
-    <w:p/>
+        <w:t>There will likely only be manual testing but I will look into using an FPS meter to check the performance of each of the models.</w:t>
+      </w:r>
+    </w:p>
     <w:sectPr>
       <w:pgSz w:w="12240" w:h="15840"/>
       <w:pgMar w:top="1440" w:right="1800" w:bottom="1440" w:left="1800" w:header="720" w:footer="720" w:gutter="0"/>

</xml_diff>